<commit_message>
Save Report as pdf
</commit_message>
<xml_diff>
--- a/Report_draft.docx
+++ b/Report_draft.docx
@@ -41,12 +41,14 @@
       <w:r>
         <w:t xml:space="preserve">Получить опыт использования конструкции </w:t>
       </w:r>
+      <w:proofErr w:type="spellStart"/>
       <w:r>
         <w:rPr>
           <w:lang w:val="en-US"/>
         </w:rPr>
         <w:t>enum</w:t>
       </w:r>
+      <w:proofErr w:type="spellEnd"/>
       <w:r>
         <w:t xml:space="preserve"> </w:t>
       </w:r>
@@ -69,7 +71,10 @@
         </w:numPr>
       </w:pPr>
       <w:r>
-        <w:t>Как следствие, лучше разобраться в концепции интерфейсов, лямбда-функций и ссылок на функции.</w:t>
+        <w:t>Более подробно</w:t>
+      </w:r>
+      <w:r>
+        <w:t xml:space="preserve"> разобраться в концепции интерфейсов, лямбда-функций и ссылок на функции.</w:t>
       </w:r>
     </w:p>
     <w:p>
@@ -96,7 +101,13 @@
         <w:ind w:left="360"/>
       </w:pPr>
       <w:r>
-        <w:t xml:space="preserve">В своей практике встроенной разработки на языке </w:t>
+        <w:t xml:space="preserve">В </w:t>
+      </w:r>
+      <w:r>
+        <w:t>п</w:t>
+      </w:r>
+      <w:r>
+        <w:t xml:space="preserve">рактике встроенной разработки на языке </w:t>
       </w:r>
       <w:r>
         <w:rPr>
@@ -154,12 +165,7 @@
     </w:p>
     <w:p>
       <w:pPr>
-        <w:pStyle w:val="a3"/>
-        <w:numPr>
-          <w:ilvl w:val="0"/>
-          <w:numId w:val="2"/>
-        </w:numPr>
-        <w:ind w:left="720"/>
+        <w:ind w:left="360"/>
       </w:pPr>
     </w:p>
     <w:p>
@@ -199,38 +205,32 @@
       <w:pPr>
         <w:pStyle w:val="a3"/>
         <w:ind w:left="360"/>
-        <w:rPr>
-          <w:lang w:val="en-US"/>
-        </w:rPr>
-      </w:pPr>
+      </w:pPr>
+      <w:proofErr w:type="spellStart"/>
+      <w:proofErr w:type="gramStart"/>
       <w:r>
         <w:rPr>
           <w:lang w:val="en-US"/>
         </w:rPr>
         <w:t>typedef</w:t>
       </w:r>
-      <w:r>
-        <w:rPr>
-          <w:lang w:val="en-US"/>
-        </w:rPr>
-        <w:t xml:space="preserve"> </w:t>
-      </w:r>
+      <w:proofErr w:type="spellEnd"/>
+      <w:proofErr w:type="gramEnd"/>
+      <w:r>
+        <w:t xml:space="preserve"> </w:t>
+      </w:r>
+      <w:proofErr w:type="spellStart"/>
       <w:r>
         <w:rPr>
           <w:lang w:val="en-US"/>
         </w:rPr>
         <w:t>enum</w:t>
       </w:r>
-      <w:r>
-        <w:rPr>
-          <w:lang w:val="en-US"/>
-        </w:rPr>
-        <w:t xml:space="preserve"> </w:t>
-      </w:r>
-      <w:r>
-        <w:rPr>
-          <w:lang w:val="en-US"/>
-        </w:rPr>
+      <w:proofErr w:type="spellEnd"/>
+      <w:r>
+        <w:t xml:space="preserve"> </w:t>
+      </w:r>
+      <w:r>
         <w:t>{</w:t>
       </w:r>
     </w:p>
@@ -238,36 +238,35 @@
       <w:pPr>
         <w:pStyle w:val="a3"/>
         <w:ind w:left="360"/>
-        <w:rPr>
-          <w:lang w:val="en-US"/>
-        </w:rPr>
-      </w:pPr>
-      <w:r>
-        <w:rPr>
-          <w:lang w:val="en-US"/>
-        </w:rPr>
+      </w:pPr>
+      <w:r>
         <w:tab/>
       </w:r>
       <w:r>
         <w:rPr>
           <w:lang w:val="en-US"/>
         </w:rPr>
-        <w:t>ACTION0 = 0,</w:t>
-      </w:r>
-    </w:p>
-    <w:p>
-      <w:pPr>
-        <w:pStyle w:val="a3"/>
-        <w:ind w:left="360"/>
-        <w:rPr>
-          <w:lang w:val="en-US"/>
-        </w:rPr>
-      </w:pPr>
-      <w:r>
-        <w:rPr>
-          <w:lang w:val="en-US"/>
-        </w:rPr>
+        <w:t>ACTION</w:t>
+      </w:r>
+      <w:r>
+        <w:t>0 = 0,</w:t>
+      </w:r>
+    </w:p>
+    <w:p>
+      <w:pPr>
+        <w:pStyle w:val="a3"/>
+        <w:ind w:left="360"/>
+        <w:rPr>
+          <w:lang w:val="en-US"/>
+        </w:rPr>
+      </w:pPr>
+      <w:r>
         <w:tab/>
+      </w:r>
+      <w:r>
+        <w:rPr>
+          <w:lang w:val="en-US"/>
+        </w:rPr>
         <w:t>ACTION1 = 1,</w:t>
       </w:r>
     </w:p>
@@ -326,7 +325,21 @@
         <w:rPr>
           <w:lang w:val="en-US"/>
         </w:rPr>
-        <w:t>} actions_t;</w:t>
+        <w:t xml:space="preserve">} </w:t>
+      </w:r>
+      <w:proofErr w:type="spellStart"/>
+      <w:r>
+        <w:rPr>
+          <w:lang w:val="en-US"/>
+        </w:rPr>
+        <w:t>actions_t</w:t>
+      </w:r>
+      <w:proofErr w:type="spellEnd"/>
+      <w:r>
+        <w:rPr>
+          <w:lang w:val="en-US"/>
+        </w:rPr>
+        <w:t>;</w:t>
       </w:r>
     </w:p>
     <w:p>
@@ -361,11 +374,21 @@
           <w:lang w:val="en-US"/>
         </w:rPr>
       </w:pPr>
-      <w:r>
-        <w:rPr>
-          <w:lang w:val="en-US"/>
-        </w:rPr>
-        <w:t xml:space="preserve">typedef </w:t>
+      <w:proofErr w:type="spellStart"/>
+      <w:proofErr w:type="gramStart"/>
+      <w:r>
+        <w:rPr>
+          <w:lang w:val="en-US"/>
+        </w:rPr>
+        <w:t>typedef</w:t>
+      </w:r>
+      <w:proofErr w:type="spellEnd"/>
+      <w:proofErr w:type="gramEnd"/>
+      <w:r>
+        <w:rPr>
+          <w:lang w:val="en-US"/>
+        </w:rPr>
+        <w:t xml:space="preserve"> </w:t>
       </w:r>
       <w:r>
         <w:rPr>
@@ -377,7 +400,21 @@
         <w:rPr>
           <w:lang w:val="en-US"/>
         </w:rPr>
-        <w:t xml:space="preserve"> (*fPtr)(</w:t>
+        <w:t xml:space="preserve"> (*</w:t>
+      </w:r>
+      <w:proofErr w:type="spellStart"/>
+      <w:r>
+        <w:rPr>
+          <w:lang w:val="en-US"/>
+        </w:rPr>
+        <w:t>fPtr</w:t>
+      </w:r>
+      <w:proofErr w:type="spellEnd"/>
+      <w:r>
+        <w:rPr>
+          <w:lang w:val="en-US"/>
+        </w:rPr>
+        <w:t>)(</w:t>
       </w:r>
       <w:r>
         <w:rPr>
@@ -451,29 +488,19 @@
           <w:lang w:val="en-US"/>
         </w:rPr>
       </w:pPr>
+      <w:proofErr w:type="gramStart"/>
       <w:r>
         <w:rPr>
           <w:lang w:val="en-US"/>
         </w:rPr>
         <w:t>void</w:t>
       </w:r>
-      <w:r>
-        <w:rPr>
-          <w:lang w:val="en-US"/>
-        </w:rPr>
-        <w:t xml:space="preserve"> </w:t>
-      </w:r>
-      <w:r>
-        <w:rPr>
-          <w:lang w:val="en-US"/>
-        </w:rPr>
-        <w:t>hndlr_action0</w:t>
-      </w:r>
-      <w:r>
-        <w:rPr>
-          <w:lang w:val="en-US"/>
-        </w:rPr>
-        <w:t>(uint32_t arg1, uint32_t arg2)</w:t>
+      <w:proofErr w:type="gramEnd"/>
+      <w:r>
+        <w:rPr>
+          <w:lang w:val="en-US"/>
+        </w:rPr>
+        <w:t xml:space="preserve"> hndlr_action0(uint32_t arg1, uint32_t arg2)</w:t>
       </w:r>
       <w:r>
         <w:rPr>
@@ -518,12 +545,14 @@
         </w:rPr>
         <w:tab/>
       </w:r>
+      <w:proofErr w:type="gramStart"/>
       <w:r>
         <w:rPr>
           <w:lang w:val="en-US"/>
         </w:rPr>
         <w:t>return</w:t>
       </w:r>
+      <w:proofErr w:type="gramEnd"/>
       <w:r>
         <w:rPr>
           <w:lang w:val="en-US"/>
@@ -556,69 +585,62 @@
       <w:pPr>
         <w:pStyle w:val="a3"/>
         <w:ind w:left="360"/>
-      </w:pPr>
-    </w:p>
-    <w:p>
-      <w:pPr>
-        <w:pStyle w:val="a3"/>
-        <w:ind w:left="360"/>
-        <w:rPr>
-          <w:lang w:val="en-US"/>
-        </w:rPr>
-      </w:pPr>
-      <w:r>
-        <w:rPr>
-          <w:lang w:val="en-US"/>
-        </w:rPr>
-        <w:t>mod1</w:t>
-      </w:r>
-      <w:r>
-        <w:rPr>
-          <w:lang w:val="en-US"/>
-        </w:rPr>
-        <w:t>.c</w:t>
-      </w:r>
-    </w:p>
-    <w:p>
-      <w:pPr>
-        <w:pStyle w:val="a3"/>
-        <w:ind w:left="360"/>
-        <w:rPr>
-          <w:lang w:val="en-US"/>
-        </w:rPr>
-      </w:pPr>
-    </w:p>
-    <w:p>
-      <w:pPr>
-        <w:pStyle w:val="a3"/>
-        <w:ind w:left="360"/>
-        <w:rPr>
-          <w:lang w:val="en-US"/>
-        </w:rPr>
-      </w:pPr>
-      <w:r>
-        <w:rPr>
-          <w:lang w:val="en-US"/>
-        </w:rPr>
-        <w:t xml:space="preserve">void </w:t>
-      </w:r>
-      <w:r>
-        <w:rPr>
-          <w:lang w:val="en-US"/>
-        </w:rPr>
-        <w:t>hndlr_action</w:t>
-      </w:r>
-      <w:r>
-        <w:rPr>
-          <w:lang w:val="en-US"/>
-        </w:rPr>
-        <w:t>1</w:t>
-      </w:r>
-      <w:r>
-        <w:rPr>
-          <w:lang w:val="en-US"/>
-        </w:rPr>
-        <w:t>(uint32_t arg1, uint32_t arg2)</w:t>
+        <w:rPr>
+          <w:lang w:val="en-US"/>
+        </w:rPr>
+      </w:pPr>
+    </w:p>
+    <w:p>
+      <w:pPr>
+        <w:pStyle w:val="a3"/>
+        <w:ind w:left="360"/>
+        <w:rPr>
+          <w:lang w:val="en-US"/>
+        </w:rPr>
+      </w:pPr>
+      <w:r>
+        <w:rPr>
+          <w:lang w:val="en-US"/>
+        </w:rPr>
+        <w:t>mod1.c</w:t>
+      </w:r>
+    </w:p>
+    <w:p>
+      <w:pPr>
+        <w:pStyle w:val="a3"/>
+        <w:ind w:left="360"/>
+        <w:rPr>
+          <w:lang w:val="en-US"/>
+        </w:rPr>
+      </w:pPr>
+    </w:p>
+    <w:p>
+      <w:pPr>
+        <w:pStyle w:val="a3"/>
+        <w:ind w:left="360"/>
+        <w:rPr>
+          <w:lang w:val="en-US"/>
+        </w:rPr>
+      </w:pPr>
+      <w:proofErr w:type="gramStart"/>
+      <w:r>
+        <w:rPr>
+          <w:lang w:val="en-US"/>
+        </w:rPr>
+        <w:t>void</w:t>
+      </w:r>
+      <w:proofErr w:type="gramEnd"/>
+      <w:r>
+        <w:rPr>
+          <w:lang w:val="en-US"/>
+        </w:rPr>
+        <w:t xml:space="preserve"> </w:t>
+      </w:r>
+      <w:r>
+        <w:rPr>
+          <w:lang w:val="en-US"/>
+        </w:rPr>
+        <w:t>hndlr_action1(uint32_t arg1, uint32_t arg2)</w:t>
       </w:r>
       <w:r>
         <w:rPr>
@@ -663,12 +685,14 @@
         </w:rPr>
         <w:tab/>
       </w:r>
+      <w:proofErr w:type="gramStart"/>
       <w:r>
         <w:rPr>
           <w:lang w:val="en-US"/>
         </w:rPr>
         <w:t>return</w:t>
       </w:r>
+      <w:proofErr w:type="gramEnd"/>
       <w:r>
         <w:rPr>
           <w:lang w:val="en-US"/>
@@ -695,69 +719,62 @@
       <w:pPr>
         <w:pStyle w:val="a3"/>
         <w:ind w:left="360"/>
-      </w:pPr>
-    </w:p>
-    <w:p>
-      <w:pPr>
-        <w:pStyle w:val="a3"/>
-        <w:ind w:left="360"/>
-        <w:rPr>
-          <w:lang w:val="en-US"/>
-        </w:rPr>
-      </w:pPr>
-      <w:r>
-        <w:rPr>
-          <w:lang w:val="en-US"/>
-        </w:rPr>
-        <w:t>mod2</w:t>
-      </w:r>
-      <w:r>
-        <w:rPr>
-          <w:lang w:val="en-US"/>
-        </w:rPr>
-        <w:t>.c</w:t>
-      </w:r>
-    </w:p>
-    <w:p>
-      <w:pPr>
-        <w:pStyle w:val="a3"/>
-        <w:ind w:left="360"/>
-        <w:rPr>
-          <w:lang w:val="en-US"/>
-        </w:rPr>
-      </w:pPr>
-    </w:p>
-    <w:p>
-      <w:pPr>
-        <w:pStyle w:val="a3"/>
-        <w:ind w:left="360"/>
-        <w:rPr>
-          <w:lang w:val="en-US"/>
-        </w:rPr>
-      </w:pPr>
-      <w:r>
-        <w:rPr>
-          <w:lang w:val="en-US"/>
-        </w:rPr>
-        <w:t xml:space="preserve">void </w:t>
-      </w:r>
-      <w:r>
-        <w:rPr>
-          <w:lang w:val="en-US"/>
-        </w:rPr>
-        <w:t>hndlr_action</w:t>
-      </w:r>
-      <w:r>
-        <w:rPr>
-          <w:lang w:val="en-US"/>
-        </w:rPr>
-        <w:t>2</w:t>
-      </w:r>
-      <w:r>
-        <w:rPr>
-          <w:lang w:val="en-US"/>
-        </w:rPr>
-        <w:t>(uint32_t arg1, uint32_t arg2)</w:t>
+        <w:rPr>
+          <w:lang w:val="en-US"/>
+        </w:rPr>
+      </w:pPr>
+    </w:p>
+    <w:p>
+      <w:pPr>
+        <w:pStyle w:val="a3"/>
+        <w:ind w:left="360"/>
+        <w:rPr>
+          <w:lang w:val="en-US"/>
+        </w:rPr>
+      </w:pPr>
+      <w:r>
+        <w:rPr>
+          <w:lang w:val="en-US"/>
+        </w:rPr>
+        <w:t>mod2.c</w:t>
+      </w:r>
+    </w:p>
+    <w:p>
+      <w:pPr>
+        <w:pStyle w:val="a3"/>
+        <w:ind w:left="360"/>
+        <w:rPr>
+          <w:lang w:val="en-US"/>
+        </w:rPr>
+      </w:pPr>
+    </w:p>
+    <w:p>
+      <w:pPr>
+        <w:pStyle w:val="a3"/>
+        <w:ind w:left="360"/>
+        <w:rPr>
+          <w:lang w:val="en-US"/>
+        </w:rPr>
+      </w:pPr>
+      <w:proofErr w:type="gramStart"/>
+      <w:r>
+        <w:rPr>
+          <w:lang w:val="en-US"/>
+        </w:rPr>
+        <w:t>void</w:t>
+      </w:r>
+      <w:proofErr w:type="gramEnd"/>
+      <w:r>
+        <w:rPr>
+          <w:lang w:val="en-US"/>
+        </w:rPr>
+        <w:t xml:space="preserve"> </w:t>
+      </w:r>
+      <w:r>
+        <w:rPr>
+          <w:lang w:val="en-US"/>
+        </w:rPr>
+        <w:t>hndlr_action2(uint32_t arg1, uint32_t arg2)</w:t>
       </w:r>
       <w:r>
         <w:rPr>
@@ -810,12 +827,14 @@
       <w:r>
         <w:tab/>
       </w:r>
+      <w:proofErr w:type="gramStart"/>
       <w:r>
         <w:rPr>
           <w:lang w:val="en-US"/>
         </w:rPr>
         <w:t>return</w:t>
       </w:r>
+      <w:proofErr w:type="gramEnd"/>
       <w:r>
         <w:t>;</w:t>
       </w:r>
@@ -861,42 +880,61 @@
           <w:lang w:val="en-US"/>
         </w:rPr>
       </w:pPr>
-      <w:r>
-        <w:rPr>
-          <w:lang w:val="en-US"/>
-        </w:rPr>
-        <w:lastRenderedPageBreak/>
+      <w:proofErr w:type="spellStart"/>
+      <w:r>
+        <w:rPr>
+          <w:lang w:val="en-US"/>
+        </w:rPr>
         <w:t>solution.c</w:t>
       </w:r>
-    </w:p>
-    <w:p>
-      <w:pPr>
-        <w:pStyle w:val="a3"/>
-        <w:ind w:left="360"/>
-        <w:rPr>
-          <w:lang w:val="en-US"/>
-        </w:rPr>
-      </w:pPr>
-    </w:p>
-    <w:p>
-      <w:pPr>
-        <w:pStyle w:val="a3"/>
-        <w:ind w:left="360"/>
-        <w:rPr>
-          <w:lang w:val="en-US"/>
-        </w:rPr>
-      </w:pPr>
+      <w:proofErr w:type="spellEnd"/>
+    </w:p>
+    <w:p>
+      <w:pPr>
+        <w:pStyle w:val="a3"/>
+        <w:ind w:left="360"/>
+        <w:rPr>
+          <w:lang w:val="en-US"/>
+        </w:rPr>
+      </w:pPr>
+    </w:p>
+    <w:p>
+      <w:pPr>
+        <w:pStyle w:val="a3"/>
+        <w:ind w:left="360"/>
+        <w:rPr>
+          <w:lang w:val="en-US"/>
+        </w:rPr>
+      </w:pPr>
+      <w:proofErr w:type="spellStart"/>
+      <w:proofErr w:type="gramStart"/>
       <w:r>
         <w:rPr>
           <w:lang w:val="en-US"/>
         </w:rPr>
         <w:t>fPtr</w:t>
       </w:r>
-      <w:r>
-        <w:rPr>
-          <w:lang w:val="en-US"/>
-        </w:rPr>
-        <w:t xml:space="preserve"> handlersTable[</w:t>
+      <w:proofErr w:type="spellEnd"/>
+      <w:proofErr w:type="gramEnd"/>
+      <w:r>
+        <w:rPr>
+          <w:lang w:val="en-US"/>
+        </w:rPr>
+        <w:t xml:space="preserve"> </w:t>
+      </w:r>
+      <w:proofErr w:type="spellStart"/>
+      <w:r>
+        <w:rPr>
+          <w:lang w:val="en-US"/>
+        </w:rPr>
+        <w:t>handlersTable</w:t>
+      </w:r>
+      <w:proofErr w:type="spellEnd"/>
+      <w:r>
+        <w:rPr>
+          <w:lang w:val="en-US"/>
+        </w:rPr>
+        <w:t>[</w:t>
       </w:r>
       <w:r>
         <w:rPr>
@@ -929,227 +967,180 @@
         <w:rPr>
           <w:lang w:val="en-US"/>
         </w:rPr>
+        <w:t>[ACTION0] = hndlr_action0,</w:t>
+      </w:r>
+      <w:r>
+        <w:rPr>
+          <w:lang w:val="en-US"/>
+        </w:rPr>
+        <w:t xml:space="preserve"> </w:t>
+      </w:r>
+    </w:p>
+    <w:p>
+      <w:pPr>
+        <w:pStyle w:val="a3"/>
+        <w:ind w:left="360"/>
+        <w:rPr>
+          <w:lang w:val="en-US"/>
+        </w:rPr>
+      </w:pPr>
+      <w:r>
+        <w:rPr>
+          <w:lang w:val="en-US"/>
+        </w:rPr>
+        <w:tab/>
+        <w:t>[ACTION1] = hndlr_action1,</w:t>
+      </w:r>
+    </w:p>
+    <w:p>
+      <w:pPr>
+        <w:pStyle w:val="a3"/>
+        <w:ind w:left="360"/>
+        <w:rPr>
+          <w:lang w:val="en-US"/>
+        </w:rPr>
+      </w:pPr>
+      <w:r>
+        <w:rPr>
+          <w:lang w:val="en-US"/>
+        </w:rPr>
+        <w:tab/>
+        <w:t>[ACTION2] = hndlr_action2,</w:t>
+      </w:r>
+    </w:p>
+    <w:p>
+      <w:pPr>
+        <w:pStyle w:val="a3"/>
+        <w:ind w:left="360"/>
+        <w:rPr>
+          <w:lang w:val="en-US"/>
+        </w:rPr>
+      </w:pPr>
+      <w:r>
+        <w:rPr>
+          <w:lang w:val="en-US"/>
+        </w:rPr>
+        <w:t>};</w:t>
+      </w:r>
+    </w:p>
+    <w:p>
+      <w:pPr>
+        <w:pStyle w:val="a3"/>
+        <w:ind w:left="360"/>
+        <w:rPr>
+          <w:lang w:val="en-US"/>
+        </w:rPr>
+      </w:pPr>
+    </w:p>
+    <w:p>
+      <w:pPr>
+        <w:pStyle w:val="a3"/>
+        <w:ind w:left="360"/>
+        <w:rPr>
+          <w:lang w:val="en-US"/>
+        </w:rPr>
+      </w:pPr>
+      <w:proofErr w:type="gramStart"/>
+      <w:r>
+        <w:rPr>
+          <w:lang w:val="en-US"/>
+        </w:rPr>
+        <w:t>void</w:t>
+      </w:r>
+      <w:proofErr w:type="gramEnd"/>
+      <w:r>
+        <w:rPr>
+          <w:lang w:val="en-US"/>
+        </w:rPr>
+        <w:t xml:space="preserve"> </w:t>
+      </w:r>
+      <w:proofErr w:type="spellStart"/>
+      <w:r>
+        <w:rPr>
+          <w:lang w:val="en-US"/>
+        </w:rPr>
+        <w:t>handlerWrapper</w:t>
+      </w:r>
+      <w:proofErr w:type="spellEnd"/>
+      <w:r>
+        <w:rPr>
+          <w:lang w:val="en-US"/>
+        </w:rPr>
+        <w:t>(</w:t>
+      </w:r>
+      <w:proofErr w:type="spellStart"/>
+      <w:r>
+        <w:rPr>
+          <w:lang w:val="en-US"/>
+        </w:rPr>
+        <w:t>action_t</w:t>
+      </w:r>
+      <w:proofErr w:type="spellEnd"/>
+      <w:r>
+        <w:rPr>
+          <w:lang w:val="en-US"/>
+        </w:rPr>
+        <w:t xml:space="preserve"> id, uint32_t data1, uint32_t data2) {</w:t>
+      </w:r>
+    </w:p>
+    <w:p>
+      <w:pPr>
+        <w:pStyle w:val="a3"/>
+        <w:ind w:left="360"/>
+      </w:pPr>
+      <w:r>
+        <w:rPr>
+          <w:lang w:val="en-US"/>
+        </w:rPr>
+        <w:tab/>
+      </w:r>
+      <w:proofErr w:type="spellStart"/>
+      <w:proofErr w:type="gramStart"/>
+      <w:r>
+        <w:rPr>
+          <w:lang w:val="en-US"/>
+        </w:rPr>
+        <w:t>handlersTable</w:t>
+      </w:r>
+      <w:proofErr w:type="spellEnd"/>
+      <w:r>
         <w:t>[</w:t>
       </w:r>
-      <w:r>
-        <w:rPr>
-          <w:lang w:val="en-US"/>
-        </w:rPr>
-        <w:t>ACTION0</w:t>
-      </w:r>
-      <w:r>
-        <w:rPr>
-          <w:lang w:val="en-US"/>
-        </w:rPr>
-        <w:t xml:space="preserve">] = </w:t>
-      </w:r>
-      <w:r>
-        <w:rPr>
-          <w:lang w:val="en-US"/>
-        </w:rPr>
-        <w:t>hndlr_action0</w:t>
-      </w:r>
-      <w:r>
-        <w:rPr>
-          <w:lang w:val="en-US"/>
-        </w:rPr>
-        <w:t>,</w:t>
-      </w:r>
-      <w:r>
-        <w:rPr>
-          <w:lang w:val="en-US"/>
-        </w:rPr>
-        <w:t xml:space="preserve"> </w:t>
-      </w:r>
-    </w:p>
-    <w:p>
-      <w:pPr>
-        <w:pStyle w:val="a3"/>
-        <w:ind w:left="360"/>
-        <w:rPr>
-          <w:lang w:val="en-US"/>
-        </w:rPr>
-      </w:pPr>
-      <w:r>
-        <w:rPr>
-          <w:lang w:val="en-US"/>
-        </w:rPr>
-        <w:tab/>
-        <w:t>[</w:t>
-      </w:r>
-      <w:r>
-        <w:rPr>
-          <w:lang w:val="en-US"/>
-        </w:rPr>
-        <w:t>ACTION1</w:t>
-      </w:r>
-      <w:r>
-        <w:rPr>
-          <w:lang w:val="en-US"/>
-        </w:rPr>
-        <w:t>] = hndlr_action</w:t>
-      </w:r>
-      <w:r>
-        <w:rPr>
-          <w:lang w:val="en-US"/>
-        </w:rPr>
-        <w:t>1</w:t>
-      </w:r>
-      <w:r>
-        <w:rPr>
-          <w:lang w:val="en-US"/>
-        </w:rPr>
-        <w:t>,</w:t>
-      </w:r>
-    </w:p>
-    <w:p>
-      <w:pPr>
-        <w:pStyle w:val="a3"/>
-        <w:ind w:left="360"/>
-        <w:rPr>
-          <w:lang w:val="en-US"/>
-        </w:rPr>
-      </w:pPr>
-      <w:r>
-        <w:rPr>
-          <w:lang w:val="en-US"/>
-        </w:rPr>
-        <w:tab/>
-        <w:t>[</w:t>
-      </w:r>
-      <w:r>
-        <w:rPr>
-          <w:lang w:val="en-US"/>
-        </w:rPr>
-        <w:t>ACTION2</w:t>
-      </w:r>
-      <w:r>
-        <w:rPr>
-          <w:lang w:val="en-US"/>
-        </w:rPr>
-        <w:t>] = hndl</w:t>
-      </w:r>
-      <w:r>
-        <w:rPr>
-          <w:lang w:val="en-US"/>
-        </w:rPr>
-        <w:t>r_action2</w:t>
-      </w:r>
-      <w:r>
-        <w:rPr>
-          <w:lang w:val="en-US"/>
-        </w:rPr>
-        <w:t>,</w:t>
-      </w:r>
-    </w:p>
-    <w:p>
-      <w:pPr>
-        <w:pStyle w:val="a3"/>
-        <w:ind w:left="360"/>
-        <w:rPr>
-          <w:lang w:val="en-US"/>
-        </w:rPr>
-      </w:pPr>
-      <w:r>
-        <w:rPr>
-          <w:lang w:val="en-US"/>
-        </w:rPr>
-        <w:t>};</w:t>
-      </w:r>
-    </w:p>
-    <w:p>
-      <w:pPr>
-        <w:pStyle w:val="a3"/>
-        <w:ind w:left="360"/>
-        <w:rPr>
-          <w:lang w:val="en-US"/>
-        </w:rPr>
-      </w:pPr>
-    </w:p>
-    <w:p>
-      <w:pPr>
-        <w:pStyle w:val="a3"/>
-        <w:ind w:left="360"/>
-        <w:rPr>
-          <w:lang w:val="en-US"/>
-        </w:rPr>
-      </w:pPr>
-      <w:r>
-        <w:rPr>
-          <w:lang w:val="en-US"/>
-        </w:rPr>
-        <w:t>void handlerWrapper(action_t id, uint32_t data1, uint32_t data2) {</w:t>
-      </w:r>
-    </w:p>
-    <w:p>
-      <w:pPr>
-        <w:pStyle w:val="a3"/>
-        <w:ind w:left="360"/>
-        <w:rPr>
-          <w:lang w:val="en-US"/>
-        </w:rPr>
-      </w:pPr>
-      <w:r>
-        <w:rPr>
-          <w:lang w:val="en-US"/>
-        </w:rPr>
-        <w:tab/>
-      </w:r>
-      <w:r>
-        <w:rPr>
-          <w:lang w:val="en-US"/>
-        </w:rPr>
-        <w:t>handlersTable</w:t>
-      </w:r>
-      <w:r>
-        <w:rPr>
-          <w:lang w:val="en-US"/>
-        </w:rPr>
-        <w:t>[id](</w:t>
-      </w:r>
-      <w:r>
-        <w:rPr>
-          <w:lang w:val="en-US"/>
-        </w:rPr>
-        <w:t xml:space="preserve"> </w:t>
-      </w:r>
-      <w:r>
-        <w:rPr>
-          <w:lang w:val="en-US"/>
-        </w:rPr>
-        <w:t>data1</w:t>
-      </w:r>
-      <w:r>
-        <w:rPr>
-          <w:lang w:val="en-US"/>
-        </w:rPr>
-        <w:t xml:space="preserve">, </w:t>
-      </w:r>
-      <w:r>
-        <w:rPr>
-          <w:lang w:val="en-US"/>
-        </w:rPr>
-        <w:t>data2</w:t>
-      </w:r>
-      <w:r>
-        <w:rPr>
-          <w:lang w:val="en-US"/>
-        </w:rPr>
-        <w:t>);</w:t>
-      </w:r>
-    </w:p>
-    <w:p>
-      <w:pPr>
-        <w:pStyle w:val="a3"/>
-        <w:ind w:left="360"/>
-        <w:rPr>
-          <w:lang w:val="en-US"/>
-        </w:rPr>
-      </w:pPr>
-      <w:r>
-        <w:rPr>
-          <w:lang w:val="en-US"/>
-        </w:rPr>
+      <w:proofErr w:type="gramEnd"/>
+      <w:r>
+        <w:rPr>
+          <w:lang w:val="en-US"/>
+        </w:rPr>
+        <w:t>id</w:t>
+      </w:r>
+      <w:r>
+        <w:t xml:space="preserve">]( </w:t>
+      </w:r>
+      <w:r>
+        <w:rPr>
+          <w:lang w:val="en-US"/>
+        </w:rPr>
+        <w:t>data</w:t>
+      </w:r>
+      <w:r>
+        <w:t xml:space="preserve">1, </w:t>
+      </w:r>
+      <w:r>
+        <w:rPr>
+          <w:lang w:val="en-US"/>
+        </w:rPr>
+        <w:t>data</w:t>
+      </w:r>
+      <w:r>
+        <w:t>2);</w:t>
+      </w:r>
+    </w:p>
+    <w:p>
+      <w:pPr>
+        <w:pStyle w:val="a3"/>
+        <w:ind w:left="360"/>
+      </w:pPr>
+      <w:r>
         <w:t>}</w:t>
       </w:r>
     </w:p>
@@ -1157,18 +1148,27 @@
       <w:pPr>
         <w:pStyle w:val="a3"/>
         <w:ind w:left="360"/>
-        <w:rPr>
-          <w:lang w:val="en-US"/>
-        </w:rPr>
-      </w:pPr>
-    </w:p>
-    <w:p>
-      <w:pPr>
-        <w:pStyle w:val="a3"/>
-        <w:ind w:left="360"/>
-      </w:pPr>
-      <w:r>
-        <w:t xml:space="preserve">Соответственно, мне было интересно проверить, насколько эта концепция применима к языку </w:t>
+      </w:pPr>
+    </w:p>
+    <w:p>
+      <w:pPr>
+        <w:pStyle w:val="a3"/>
+        <w:ind w:left="360"/>
+      </w:pPr>
+      <w:r>
+        <w:t xml:space="preserve">Соответственно, мне было интересно проверить, насколько эта концепция применима </w:t>
+      </w:r>
+      <w:r>
+        <w:t>в</w:t>
+      </w:r>
+      <w:r>
+        <w:t xml:space="preserve"> язык</w:t>
+      </w:r>
+      <w:r>
+        <w:t>е</w:t>
+      </w:r>
+      <w:r>
+        <w:t xml:space="preserve"> </w:t>
       </w:r>
       <w:r>
         <w:rPr>
@@ -1209,7 +1209,30 @@
         <w:ind w:left="360"/>
       </w:pPr>
       <w:r>
-        <w:t xml:space="preserve">В финальной версии проекта можно было заметить, что в классах </w:t>
+        <w:t xml:space="preserve">В финальной версии </w:t>
+      </w:r>
+      <w:proofErr w:type="gramStart"/>
+      <w:r>
+        <w:t>проекта</w:t>
+      </w:r>
+      <w:r>
+        <w:t>(</w:t>
+      </w:r>
+      <w:proofErr w:type="gramEnd"/>
+      <w:r>
+        <w:t xml:space="preserve">ветка </w:t>
+      </w:r>
+      <w:r>
+        <w:rPr>
+          <w:lang w:val="en-US"/>
+        </w:rPr>
+        <w:t>main</w:t>
+      </w:r>
+      <w:r>
+        <w:t>)</w:t>
+      </w:r>
+      <w:r>
+        <w:t xml:space="preserve"> можно было заметить, что в классах </w:t>
       </w:r>
       <w:r>
         <w:rPr>
@@ -1233,7 +1256,22 @@
         <w:t xml:space="preserve"> </w:t>
       </w:r>
       <w:r>
-        <w:t>используется примерно один и тот же код в методе генератора отчета, в котором отличается лишь формат строк для разных статусов записи. Я поставил себе цель разделить этот метод на две части: скелет (</w:t>
+        <w:t xml:space="preserve">используется примерно один и тот же код в методе генератора отчета, в котором отличается лишь формат строк для разных статусов записи. Я поставил себе цель разделить этот метод на две части: </w:t>
+      </w:r>
+    </w:p>
+    <w:p>
+      <w:pPr>
+        <w:pStyle w:val="a3"/>
+        <w:ind w:left="360"/>
+      </w:pPr>
+      <w:r>
+        <w:t xml:space="preserve"> - </w:t>
+      </w:r>
+      <w:r>
+        <w:t>скелет (</w:t>
+      </w:r>
+      <w:r>
+        <w:t xml:space="preserve">пакет </w:t>
       </w:r>
       <w:r>
         <w:rPr>
@@ -1245,7 +1283,96 @@
         <w:t>)</w:t>
       </w:r>
       <w:r>
-        <w:t>, который использует в качестве входных данных как сам список с диффами, так и соответствующий данному стилю обработчики с помощью описанной выше концепции.</w:t>
+        <w:t xml:space="preserve">, который использует в качестве входных данных как сам список с </w:t>
+      </w:r>
+      <w:proofErr w:type="spellStart"/>
+      <w:r>
+        <w:t>диффами</w:t>
+      </w:r>
+      <w:proofErr w:type="spellEnd"/>
+      <w:r>
+        <w:t>, так и соответствующий данному стилю обработчики с помощью описанной выше концепции</w:t>
+      </w:r>
+      <w:r>
+        <w:t>;</w:t>
+      </w:r>
+    </w:p>
+    <w:p>
+      <w:pPr>
+        <w:pStyle w:val="a3"/>
+        <w:ind w:left="360"/>
+      </w:pPr>
+      <w:r>
+        <w:t xml:space="preserve">- </w:t>
+      </w:r>
+      <w:proofErr w:type="gramStart"/>
+      <w:r>
+        <w:t>обработчики(</w:t>
+      </w:r>
+      <w:proofErr w:type="gramEnd"/>
+      <w:r>
+        <w:t xml:space="preserve">пакет </w:t>
+      </w:r>
+      <w:r>
+        <w:rPr>
+          <w:lang w:val="en-US"/>
+        </w:rPr>
+        <w:t>formatters</w:t>
+      </w:r>
+      <w:r>
+        <w:t>)</w:t>
+      </w:r>
+      <w:r>
+        <w:t xml:space="preserve"> – </w:t>
+      </w:r>
+      <w:r>
+        <w:t xml:space="preserve">методы, результатом работы которых является строка для отдельной записи из списка </w:t>
+      </w:r>
+      <w:proofErr w:type="spellStart"/>
+      <w:r>
+        <w:t>диффов</w:t>
+      </w:r>
+      <w:proofErr w:type="spellEnd"/>
+      <w:r>
+        <w:t>, представленная в требуемом формате (</w:t>
+      </w:r>
+      <w:r>
+        <w:rPr>
+          <w:lang w:val="en-US"/>
+        </w:rPr>
+        <w:t>Sty</w:t>
+      </w:r>
+      <w:r>
+        <w:rPr>
+          <w:lang w:val="en-US"/>
+        </w:rPr>
+        <w:t>lish</w:t>
+      </w:r>
+      <w:r>
+        <w:t>/</w:t>
+      </w:r>
+      <w:r>
+        <w:rPr>
+          <w:lang w:val="en-US"/>
+        </w:rPr>
+        <w:t>Plain</w:t>
+      </w:r>
+      <w:r>
+        <w:t>/</w:t>
+      </w:r>
+      <w:proofErr w:type="spellStart"/>
+      <w:r>
+        <w:rPr>
+          <w:lang w:val="en-US"/>
+        </w:rPr>
+        <w:t>Json</w:t>
+      </w:r>
+      <w:proofErr w:type="spellEnd"/>
+      <w:r>
+        <w:t>)</w:t>
+      </w:r>
+      <w:r>
+        <w:t>.</w:t>
       </w:r>
     </w:p>
     <w:p>
@@ -1262,7 +1389,6 @@
         <w:rPr>
           <w:b/>
           <w:u w:val="single"/>
-          <w:lang w:val="en-US"/>
         </w:rPr>
       </w:pPr>
       <w:r>
@@ -1279,7 +1405,10 @@
         <w:ind w:left="360"/>
       </w:pPr>
       <w:r>
-        <w:t>В данном проекте было сделано следующее:</w:t>
+        <w:t>Для реализации</w:t>
+      </w:r>
+      <w:r>
+        <w:t xml:space="preserve"> было сделано следующее:</w:t>
       </w:r>
     </w:p>
     <w:p>
@@ -1293,12 +1422,15 @@
       <w:r>
         <w:t xml:space="preserve">Создан функциональный интерфейс </w:t>
       </w:r>
+      <w:proofErr w:type="spellStart"/>
+      <w:proofErr w:type="gramStart"/>
       <w:r>
         <w:rPr>
           <w:lang w:val="en-US"/>
         </w:rPr>
         <w:t>RecordMaker</w:t>
       </w:r>
+      <w:proofErr w:type="spellEnd"/>
       <w:r>
         <w:t>.</w:t>
       </w:r>
@@ -1307,6 +1439,22 @@
           <w:lang w:val="en-US"/>
         </w:rPr>
         <w:t>java</w:t>
+      </w:r>
+      <w:r>
+        <w:t>(</w:t>
+      </w:r>
+      <w:proofErr w:type="gramEnd"/>
+      <w:r>
+        <w:t xml:space="preserve">пакет </w:t>
+      </w:r>
+      <w:r>
+        <w:rPr>
+          <w:lang w:val="en-US"/>
+        </w:rPr>
+        <w:t>builder</w:t>
+      </w:r>
+      <w:r>
+        <w:t>)</w:t>
       </w:r>
       <w:r>
         <w:t>.</w:t>
@@ -1323,12 +1471,14 @@
       <w:r>
         <w:t xml:space="preserve">Создано перечисление </w:t>
       </w:r>
+      <w:proofErr w:type="spellStart"/>
       <w:r>
         <w:rPr>
           <w:lang w:val="en-US"/>
         </w:rPr>
         <w:t>RecordStatus</w:t>
       </w:r>
+      <w:proofErr w:type="spellEnd"/>
       <w:r>
         <w:t>.</w:t>
       </w:r>
@@ -1408,6 +1558,15 @@
         <w:t>Plain</w:t>
       </w:r>
       <w:r>
+        <w:t xml:space="preserve">, пакет </w:t>
+      </w:r>
+      <w:r>
+        <w:rPr>
+          <w:lang w:val="en-US"/>
+        </w:rPr>
+        <w:t>formatters</w:t>
+      </w:r>
+      <w:r>
         <w:t>)</w:t>
       </w:r>
       <w:r>
@@ -1419,41 +1578,165 @@
       <w:r>
         <w:t xml:space="preserve">: </w:t>
       </w:r>
+      <w:proofErr w:type="spellStart"/>
       <w:r>
         <w:rPr>
           <w:lang w:val="en-US"/>
         </w:rPr>
         <w:t>buildUnchanged</w:t>
       </w:r>
+      <w:proofErr w:type="spellEnd"/>
       <w:r>
         <w:t xml:space="preserve">, </w:t>
       </w:r>
+      <w:proofErr w:type="spellStart"/>
       <w:r>
         <w:rPr>
           <w:lang w:val="en-US"/>
         </w:rPr>
         <w:t>buildChanged</w:t>
       </w:r>
+      <w:proofErr w:type="spellEnd"/>
       <w:r>
         <w:t xml:space="preserve">, </w:t>
       </w:r>
+      <w:proofErr w:type="spellStart"/>
       <w:r>
         <w:rPr>
           <w:lang w:val="en-US"/>
         </w:rPr>
         <w:t>buildAdded</w:t>
       </w:r>
+      <w:proofErr w:type="spellEnd"/>
       <w:r>
         <w:t xml:space="preserve">, </w:t>
       </w:r>
+      <w:proofErr w:type="spellStart"/>
       <w:r>
         <w:rPr>
           <w:lang w:val="en-US"/>
         </w:rPr>
         <w:t>buildDeleted</w:t>
       </w:r>
+      <w:proofErr w:type="spellEnd"/>
       <w:r>
         <w:t xml:space="preserve">. </w:t>
+      </w:r>
+      <w:r>
+        <w:t>Там же был</w:t>
+      </w:r>
+      <w:r>
+        <w:t xml:space="preserve"> создан массив типа </w:t>
+      </w:r>
+      <w:proofErr w:type="spellStart"/>
+      <w:r>
+        <w:rPr>
+          <w:lang w:val="en-US"/>
+        </w:rPr>
+        <w:t>RecordMaker</w:t>
+      </w:r>
+      <w:proofErr w:type="spellEnd"/>
+      <w:r>
+        <w:t xml:space="preserve"> размером </w:t>
+      </w:r>
+      <w:proofErr w:type="spellStart"/>
+      <w:r>
+        <w:rPr>
+          <w:lang w:val="en-US"/>
+        </w:rPr>
+        <w:t>RecordStatus</w:t>
+      </w:r>
+      <w:proofErr w:type="spellEnd"/>
+      <w:r>
+        <w:t>.</w:t>
+      </w:r>
+      <w:r>
+        <w:rPr>
+          <w:lang w:val="en-US"/>
+        </w:rPr>
+        <w:t>LIMIT</w:t>
+      </w:r>
+      <w:r>
+        <w:t xml:space="preserve">, </w:t>
+      </w:r>
+      <w:r>
+        <w:t xml:space="preserve">и </w:t>
+      </w:r>
+      <w:r>
+        <w:t>к</w:t>
+      </w:r>
+      <w:r>
+        <w:t xml:space="preserve">аждый </w:t>
+      </w:r>
+      <w:r>
+        <w:t xml:space="preserve">элемент массива с </w:t>
+      </w:r>
+      <w:r>
+        <w:t>индекс</w:t>
+      </w:r>
+      <w:r>
+        <w:t>ом</w:t>
+      </w:r>
+      <w:r>
+        <w:t xml:space="preserve">, </w:t>
+      </w:r>
+      <w:r>
+        <w:t>обозначающим</w:t>
+      </w:r>
+      <w:r>
+        <w:t xml:space="preserve"> статус</w:t>
+      </w:r>
+      <w:r>
+        <w:t>,</w:t>
+      </w:r>
+      <w:r>
+        <w:t xml:space="preserve"> был </w:t>
+      </w:r>
+      <w:r>
+        <w:t xml:space="preserve">проинициализирован соответствующим </w:t>
+      </w:r>
+      <w:r>
+        <w:t>обработчик</w:t>
+      </w:r>
+      <w:r>
+        <w:t xml:space="preserve">ом (например: </w:t>
+      </w:r>
+      <w:proofErr w:type="spellStart"/>
+      <w:r>
+        <w:t>builders</w:t>
+      </w:r>
+      <w:proofErr w:type="spellEnd"/>
+      <w:r>
+        <w:t>[</w:t>
+      </w:r>
+      <w:proofErr w:type="spellStart"/>
+      <w:r>
+        <w:t>RecordStatus.UNCHANGED.ordinal</w:t>
+      </w:r>
+      <w:proofErr w:type="spellEnd"/>
+      <w:r>
+        <w:t xml:space="preserve">()] = </w:t>
+      </w:r>
+      <w:proofErr w:type="spellStart"/>
+      <w:proofErr w:type="gramStart"/>
+      <w:r>
+        <w:t>this</w:t>
+      </w:r>
+      <w:proofErr w:type="spellEnd"/>
+      <w:r>
+        <w:t>::</w:t>
+      </w:r>
+      <w:proofErr w:type="spellStart"/>
+      <w:proofErr w:type="gramEnd"/>
+      <w:r>
+        <w:t>buildUnchanged</w:t>
+      </w:r>
+      <w:proofErr w:type="spellEnd"/>
+      <w:r>
+        <w:t>)</w:t>
+      </w:r>
+      <w:r>
+        <w:t>.</w:t>
       </w:r>
     </w:p>
     <w:p>
@@ -1465,85 +1748,323 @@
         </w:numPr>
       </w:pPr>
       <w:r>
-        <w:t xml:space="preserve">Был создан массив типа </w:t>
-      </w:r>
+        <w:t>Далее,</w:t>
+      </w:r>
+      <w:r>
+        <w:t xml:space="preserve"> в метод </w:t>
+      </w:r>
+      <w:r>
+        <w:rPr>
+          <w:lang w:val="en-US"/>
+        </w:rPr>
+        <w:t>build</w:t>
+      </w:r>
+      <w:r>
+        <w:t xml:space="preserve"> </w:t>
+      </w:r>
+      <w:r>
+        <w:t xml:space="preserve">класса </w:t>
+      </w:r>
+      <w:proofErr w:type="spellStart"/>
+      <w:r>
+        <w:rPr>
+          <w:lang w:val="en-US"/>
+        </w:rPr>
+        <w:t>CommonBuilder</w:t>
+      </w:r>
+      <w:proofErr w:type="spellEnd"/>
+      <w:r>
+        <w:t xml:space="preserve"> </w:t>
+      </w:r>
+      <w:r>
+        <w:t>(</w:t>
+      </w:r>
+      <w:r>
+        <w:t xml:space="preserve">пакет </w:t>
+      </w:r>
+      <w:r>
+        <w:rPr>
+          <w:lang w:val="en-US"/>
+        </w:rPr>
+        <w:t>builders</w:t>
+      </w:r>
+      <w:r>
+        <w:t>)</w:t>
+      </w:r>
+      <w:r>
+        <w:t xml:space="preserve">, </w:t>
+      </w:r>
+      <w:r>
+        <w:t xml:space="preserve">наряду со списком </w:t>
+      </w:r>
+      <w:proofErr w:type="spellStart"/>
+      <w:r>
+        <w:t>диффов</w:t>
+      </w:r>
+      <w:proofErr w:type="spellEnd"/>
+      <w:r>
+        <w:t xml:space="preserve"> передается массив обработчиков </w:t>
+      </w:r>
+      <w:r>
+        <w:rPr>
+          <w:lang w:val="en-US"/>
+        </w:rPr>
+        <w:t>builders</w:t>
+      </w:r>
+      <w:r>
+        <w:t xml:space="preserve"> </w:t>
+      </w:r>
+      <w:r>
+        <w:t xml:space="preserve">типа </w:t>
+      </w:r>
+      <w:proofErr w:type="spellStart"/>
       <w:r>
         <w:rPr>
           <w:lang w:val="en-US"/>
         </w:rPr>
         <w:t>RecordMaker</w:t>
       </w:r>
-      <w:r>
-        <w:t xml:space="preserve"> размером </w:t>
-      </w:r>
-      <w:r>
-        <w:rPr>
-          <w:lang w:val="en-US"/>
-        </w:rPr>
-        <w:t>RecordStatus</w:t>
-      </w:r>
+      <w:proofErr w:type="spellEnd"/>
+      <w:r>
+        <w:t xml:space="preserve"> для соответствующего стиля</w:t>
+      </w:r>
+      <w:r>
+        <w:t xml:space="preserve">. Внутри этого метода </w:t>
+      </w:r>
+      <w:r>
+        <w:t xml:space="preserve">перебирается весь список </w:t>
+      </w:r>
+      <w:proofErr w:type="spellStart"/>
+      <w:r>
+        <w:t>диффов</w:t>
+      </w:r>
+      <w:proofErr w:type="spellEnd"/>
+      <w:r>
+        <w:t>. Для каждого его элемента проверяется статус (</w:t>
+      </w:r>
+      <w:r>
+        <w:rPr>
+          <w:lang w:val="en-US"/>
+        </w:rPr>
+        <w:t>UNCHANGED</w:t>
+      </w:r>
+      <w:r>
+        <w:t xml:space="preserve">, </w:t>
+      </w:r>
+      <w:r>
+        <w:rPr>
+          <w:lang w:val="en-US"/>
+        </w:rPr>
+        <w:t>CHANGED</w:t>
+      </w:r>
+      <w:r>
+        <w:t xml:space="preserve">, </w:t>
+      </w:r>
+      <w:r>
+        <w:rPr>
+          <w:lang w:val="en-US"/>
+        </w:rPr>
+        <w:t>ADDED</w:t>
+      </w:r>
+      <w:r>
+        <w:t xml:space="preserve">, </w:t>
+      </w:r>
+      <w:r>
+        <w:rPr>
+          <w:lang w:val="en-US"/>
+        </w:rPr>
+        <w:t>DELETED</w:t>
+      </w:r>
+      <w:r>
+        <w:t>).</w:t>
+      </w:r>
+      <w:r>
+        <w:t xml:space="preserve"> </w:t>
+      </w:r>
+      <w:r>
+        <w:t xml:space="preserve">Далее, </w:t>
+      </w:r>
+      <w:r>
+        <w:t xml:space="preserve">на его основе </w:t>
+      </w:r>
+      <w:r>
+        <w:t xml:space="preserve">из </w:t>
+      </w:r>
+      <w:r>
+        <w:t>массив</w:t>
+      </w:r>
+      <w:r>
+        <w:t>а</w:t>
+      </w:r>
+      <w:r>
+        <w:t xml:space="preserve"> обработчиков </w:t>
+      </w:r>
+      <w:r>
+        <w:rPr>
+          <w:lang w:val="en-US"/>
+        </w:rPr>
+        <w:t>builders</w:t>
+      </w:r>
+      <w:r>
+        <w:t xml:space="preserve"> </w:t>
+      </w:r>
+      <w:r>
+        <w:t>вы</w:t>
+      </w:r>
+      <w:r>
+        <w:t>бирается</w:t>
+      </w:r>
+      <w:r>
+        <w:t xml:space="preserve"> </w:t>
+      </w:r>
+      <w:r>
+        <w:t>нужный.</w:t>
+      </w:r>
+      <w:r>
+        <w:t xml:space="preserve"> </w:t>
+      </w:r>
+      <w:r>
+        <w:t>И уже он</w:t>
+      </w:r>
+      <w:r>
+        <w:t xml:space="preserve"> </w:t>
+      </w:r>
+      <w:r>
+        <w:t>генерирует</w:t>
+      </w:r>
+      <w:r>
+        <w:t xml:space="preserve"> отчет в виде строки</w:t>
+      </w:r>
+      <w:r>
+        <w:t xml:space="preserve"> для очередного элемента списка</w:t>
+      </w:r>
+      <w:bookmarkStart w:id="0" w:name="_GoBack"/>
+      <w:bookmarkEnd w:id="0"/>
       <w:r>
         <w:t>.</w:t>
       </w:r>
-      <w:r>
-        <w:rPr>
-          <w:lang w:val="en-US"/>
-        </w:rPr>
-        <w:t>LIMIT</w:t>
+    </w:p>
+    <w:p>
+      <w:pPr>
+        <w:pStyle w:val="a3"/>
+        <w:ind w:left="360"/>
+      </w:pPr>
+    </w:p>
+    <w:p>
+      <w:pPr>
+        <w:pStyle w:val="a3"/>
+        <w:ind w:left="360"/>
+      </w:pPr>
+      <w:r>
+        <w:t>Таким образом, проблема</w:t>
+      </w:r>
+      <w:r>
+        <w:t xml:space="preserve"> использования</w:t>
+      </w:r>
+      <w:r>
+        <w:t xml:space="preserve"> практически одинакового кода в форматерах для </w:t>
+      </w:r>
+      <w:r>
+        <w:rPr>
+          <w:lang w:val="en-US"/>
+        </w:rPr>
+        <w:t>Stylish</w:t>
+      </w:r>
+      <w:r>
+        <w:t xml:space="preserve"> </w:t>
+      </w:r>
+      <w:r>
+        <w:t xml:space="preserve">и </w:t>
+      </w:r>
+      <w:r>
+        <w:rPr>
+          <w:lang w:val="en-US"/>
+        </w:rPr>
+        <w:t>Plain</w:t>
+      </w:r>
+      <w:r>
+        <w:t xml:space="preserve"> была решена</w:t>
+      </w:r>
+      <w:r>
+        <w:t xml:space="preserve">. </w:t>
+      </w:r>
+      <w:r>
+        <w:t xml:space="preserve">Но это же породило следующую проблему: для форматера </w:t>
+      </w:r>
+      <w:proofErr w:type="spellStart"/>
+      <w:r>
+        <w:rPr>
+          <w:lang w:val="en-US"/>
+        </w:rPr>
+        <w:t>Json</w:t>
+      </w:r>
+      <w:proofErr w:type="spellEnd"/>
+      <w:r>
+        <w:t xml:space="preserve"> </w:t>
+      </w:r>
+      <w:r>
+        <w:t xml:space="preserve">используется не рукописный код, а отдельная библиотека. Для ее решения интерфейс </w:t>
+      </w:r>
+      <w:r>
+        <w:rPr>
+          <w:lang w:val="en-US"/>
+        </w:rPr>
+        <w:t>Style</w:t>
+      </w:r>
+      <w:r>
+        <w:t xml:space="preserve"> </w:t>
+      </w:r>
+      <w:r>
+        <w:t xml:space="preserve">был также объявлен функциональным, а в </w:t>
+      </w:r>
+      <w:r>
+        <w:t>классы форматеров</w:t>
+      </w:r>
+      <w:r>
+        <w:t xml:space="preserve"> </w:t>
+      </w:r>
+      <w:r>
+        <w:rPr>
+          <w:lang w:val="en-US"/>
+        </w:rPr>
+        <w:t>Stylish</w:t>
       </w:r>
       <w:r>
         <w:t xml:space="preserve">, </w:t>
       </w:r>
       <w:r>
-        <w:t>и в каждый индекс, обозначающий статус был положен соответствующий ему обработчик.</w:t>
-      </w:r>
-    </w:p>
-    <w:p>
-      <w:pPr>
-        <w:pStyle w:val="a3"/>
-        <w:numPr>
-          <w:ilvl w:val="0"/>
-          <w:numId w:val="3"/>
-        </w:numPr>
-      </w:pPr>
-      <w:r>
-        <w:t>Далее,</w:t>
-      </w:r>
-      <w:r>
-        <w:t xml:space="preserve"> в метод </w:t>
-      </w:r>
-      <w:r>
-        <w:rPr>
-          <w:lang w:val="en-US"/>
-        </w:rPr>
-        <w:t>build</w:t>
-      </w:r>
-      <w:r>
-        <w:t xml:space="preserve"> </w:t>
-      </w:r>
-      <w:r>
-        <w:t xml:space="preserve">класса </w:t>
-      </w:r>
-      <w:r>
-        <w:rPr>
-          <w:lang w:val="en-US"/>
-        </w:rPr>
-        <w:t>CommonBuilder</w:t>
-      </w:r>
-      <w:r>
-        <w:t xml:space="preserve"> </w:t>
-      </w:r>
+        <w:rPr>
+          <w:lang w:val="en-US"/>
+        </w:rPr>
+        <w:t>Plain</w:t>
+      </w:r>
+      <w:r>
+        <w:t xml:space="preserve"> </w:t>
+      </w:r>
+      <w:r>
+        <w:t xml:space="preserve">и </w:t>
+      </w:r>
+      <w:proofErr w:type="spellStart"/>
+      <w:proofErr w:type="gramStart"/>
+      <w:r>
+        <w:rPr>
+          <w:lang w:val="en-US"/>
+        </w:rPr>
+        <w:t>Json</w:t>
+      </w:r>
+      <w:proofErr w:type="spellEnd"/>
       <w:r>
         <w:t>(</w:t>
       </w:r>
-      <w:r>
-        <w:t xml:space="preserve">пакет </w:t>
-      </w:r>
-      <w:r>
-        <w:rPr>
-          <w:lang w:val="en-US"/>
-        </w:rPr>
-        <w:t>builders</w:t>
+      <w:proofErr w:type="gramEnd"/>
+      <w:r>
+        <w:t xml:space="preserve">папка </w:t>
+      </w:r>
+      <w:r>
+        <w:rPr>
+          <w:lang w:val="en-US"/>
+        </w:rPr>
+        <w:t>formatters</w:t>
       </w:r>
       <w:r>
         <w:t>)</w:t>
@@ -1552,43 +2073,75 @@
         <w:t xml:space="preserve">, </w:t>
       </w:r>
       <w:r>
-        <w:t xml:space="preserve">наряду со списком записей передается массив обработчиков </w:t>
-      </w:r>
-      <w:r>
-        <w:rPr>
-          <w:lang w:val="en-US"/>
-        </w:rPr>
-        <w:t>RecordMaker</w:t>
-      </w:r>
-      <w:r>
-        <w:t>. Внутри этого метода из очередной записи извлекается ее статус, на его основе вычисляется соответствующий ей обработчик, в котором на основе переданных данных генерируется отчет для очередной записи в виде строки.</w:t>
-      </w:r>
-    </w:p>
-    <w:p>
-      <w:pPr>
-        <w:pStyle w:val="a3"/>
-        <w:ind w:left="360"/>
-      </w:pPr>
-    </w:p>
-    <w:p>
-      <w:pPr>
-        <w:pStyle w:val="a3"/>
-        <w:ind w:left="360"/>
-      </w:pPr>
-      <w:r>
-        <w:t xml:space="preserve">Также </w:t>
-      </w:r>
-      <w:r>
-        <w:t>побочным эффектом стало исправление использования</w:t>
-      </w:r>
-      <w:r>
-        <w:t xml:space="preserve"> практически одинакового кода в форматерах для </w:t>
-      </w:r>
-      <w:r>
-        <w:rPr>
-          <w:lang w:val="en-US"/>
-        </w:rPr>
-        <w:t>Stylish</w:t>
+        <w:t xml:space="preserve">реализующих этот интерфейс, был добавлен метод </w:t>
+      </w:r>
+      <w:r>
+        <w:rPr>
+          <w:lang w:val="en-US"/>
+        </w:rPr>
+        <w:t>apply</w:t>
+      </w:r>
+      <w:r>
+        <w:t xml:space="preserve">, </w:t>
+      </w:r>
+      <w:r>
+        <w:t xml:space="preserve">вызывающий тот или </w:t>
+      </w:r>
+      <w:r>
+        <w:lastRenderedPageBreak/>
+        <w:t xml:space="preserve">иной </w:t>
+      </w:r>
+      <w:proofErr w:type="spellStart"/>
+      <w:r>
+        <w:t>билдер</w:t>
+      </w:r>
+      <w:proofErr w:type="spellEnd"/>
+      <w:r>
+        <w:t>.</w:t>
+      </w:r>
+      <w:r>
+        <w:t xml:space="preserve"> </w:t>
+      </w:r>
+      <w:r>
+        <w:t xml:space="preserve">И для наглядности добавлено перечисление </w:t>
+      </w:r>
+      <w:proofErr w:type="spellStart"/>
+      <w:r>
+        <w:rPr>
+          <w:lang w:val="en-US"/>
+        </w:rPr>
+        <w:t>RecordStyle</w:t>
+      </w:r>
+      <w:proofErr w:type="spellEnd"/>
+      <w:r>
+        <w:t>.</w:t>
+      </w:r>
+      <w:r>
+        <w:rPr>
+          <w:lang w:val="en-US"/>
+        </w:rPr>
+        <w:t>java</w:t>
+      </w:r>
+      <w:r>
+        <w:t xml:space="preserve">, </w:t>
+      </w:r>
+      <w:r>
+        <w:t xml:space="preserve">в котором соответствующим сущностям </w:t>
+      </w:r>
+      <w:r>
+        <w:rPr>
+          <w:lang w:val="en-US"/>
+        </w:rPr>
+        <w:t>STYLISH</w:t>
+      </w:r>
+      <w:r>
+        <w:t xml:space="preserve">, </w:t>
+      </w:r>
+      <w:r>
+        <w:rPr>
+          <w:lang w:val="en-US"/>
+        </w:rPr>
+        <w:t>PLAIN</w:t>
       </w:r>
       <w:r>
         <w:t xml:space="preserve"> </w:t>
@@ -1600,205 +2153,74 @@
         <w:rPr>
           <w:lang w:val="en-US"/>
         </w:rPr>
-        <w:t>Plain</w:t>
-      </w:r>
-      <w:r>
-        <w:t xml:space="preserve">. </w:t>
-      </w:r>
-      <w:r>
-        <w:t xml:space="preserve">Но это же породило следующую проблему: для форматера </w:t>
-      </w:r>
-      <w:r>
-        <w:rPr>
-          <w:lang w:val="en-US"/>
-        </w:rPr>
-        <w:t>Json</w:t>
-      </w:r>
-      <w:r>
-        <w:t xml:space="preserve"> </w:t>
-      </w:r>
-      <w:r>
-        <w:t xml:space="preserve">используется не рукописный код, а отдельная библиотека. Для ее решения интерфейс </w:t>
-      </w:r>
-      <w:r>
-        <w:rPr>
-          <w:lang w:val="en-US"/>
-        </w:rPr>
-        <w:t>Style</w:t>
-      </w:r>
-      <w:r>
-        <w:t xml:space="preserve"> </w:t>
-      </w:r>
-      <w:r>
-        <w:t xml:space="preserve">был также объявлен функциональным, а в форматеры </w:t>
-      </w:r>
-      <w:r>
-        <w:rPr>
-          <w:lang w:val="en-US"/>
-        </w:rPr>
-        <w:t>Stylish</w:t>
-      </w:r>
-      <w:r>
-        <w:t xml:space="preserve">, </w:t>
-      </w:r>
-      <w:r>
-        <w:rPr>
-          <w:lang w:val="en-US"/>
-        </w:rPr>
-        <w:t>Plain</w:t>
-      </w:r>
-      <w:r>
-        <w:t xml:space="preserve"> </w:t>
-      </w:r>
-      <w:r>
-        <w:t xml:space="preserve">и </w:t>
-      </w:r>
-      <w:r>
-        <w:rPr>
-          <w:lang w:val="en-US"/>
-        </w:rPr>
-        <w:t>Json</w:t>
-      </w:r>
-      <w:r>
-        <w:t xml:space="preserve">(папка </w:t>
-      </w:r>
-      <w:r>
-        <w:rPr>
-          <w:lang w:val="en-US"/>
-        </w:rPr>
-        <w:t>formatters</w:t>
-      </w:r>
-      <w:r>
-        <w:t>)</w:t>
-      </w:r>
-      <w:r>
-        <w:t xml:space="preserve">, </w:t>
-      </w:r>
-      <w:r>
-        <w:t xml:space="preserve">реализующих этот интерфейс, был добавлен метод </w:t>
-      </w:r>
-      <w:r>
-        <w:rPr>
-          <w:lang w:val="en-US"/>
-        </w:rPr>
-        <w:t>apply</w:t>
-      </w:r>
-      <w:r>
-        <w:t xml:space="preserve">, </w:t>
-      </w:r>
-      <w:r>
-        <w:t>вызывающий тот или иной билдер.</w:t>
-      </w:r>
-      <w:r>
-        <w:t xml:space="preserve"> </w:t>
-      </w:r>
-      <w:r>
-        <w:t xml:space="preserve">И для наглядности добавлено перечисление </w:t>
-      </w:r>
-      <w:r>
-        <w:rPr>
-          <w:lang w:val="en-US"/>
-        </w:rPr>
-        <w:t>RecordStyle</w:t>
-      </w:r>
+        <w:t>JSON</w:t>
+      </w:r>
+      <w:r>
+        <w:t xml:space="preserve"> был присвоен соответствующий метод форматирования.</w:t>
+      </w:r>
+    </w:p>
+    <w:p>
+      <w:pPr>
+        <w:pStyle w:val="a3"/>
+        <w:ind w:left="360"/>
+      </w:pPr>
+    </w:p>
+    <w:p>
+      <w:pPr>
+        <w:pStyle w:val="a3"/>
+        <w:ind w:left="360"/>
+      </w:pPr>
+      <w:r>
+        <w:t>В идеале можно было бы прийти к двумерному массиву такого рода обработчиков, но это заняло бы еще какое-то время. А я, кажется, слишком увлекся этой задачей и изрядно отстал от графика. )</w:t>
+      </w:r>
+    </w:p>
+    <w:p>
+      <w:pPr>
+        <w:pStyle w:val="a3"/>
+        <w:ind w:left="360"/>
+      </w:pPr>
+    </w:p>
+    <w:p>
+      <w:pPr>
+        <w:pStyle w:val="a3"/>
+        <w:ind w:left="360"/>
+      </w:pPr>
+      <w:r>
+        <w:t xml:space="preserve">И в качестве иллюстрации ограничения диапазона в класс </w:t>
+      </w:r>
+      <w:r>
+        <w:rPr>
+          <w:lang w:val="en-US"/>
+        </w:rPr>
+        <w:t>Parser</w:t>
+      </w:r>
+      <w:r>
+        <w:t xml:space="preserve"> </w:t>
+      </w:r>
+      <w:r>
+        <w:t xml:space="preserve">вместо строковых констант с именами поддерживаемых расширений было добавлено перечисление </w:t>
+      </w:r>
+      <w:proofErr w:type="spellStart"/>
+      <w:r>
+        <w:rPr>
+          <w:lang w:val="en-US"/>
+        </w:rPr>
+        <w:t>Filetypes</w:t>
+      </w:r>
+      <w:proofErr w:type="spellEnd"/>
       <w:r>
         <w:t>.</w:t>
       </w:r>
       <w:r>
-        <w:rPr>
-          <w:lang w:val="en-US"/>
-        </w:rPr>
-        <w:t>java</w:t>
-      </w:r>
-      <w:r>
-        <w:t xml:space="preserve">, </w:t>
-      </w:r>
-      <w:r>
-        <w:t xml:space="preserve">в котором соответствующим сущностям </w:t>
-      </w:r>
-      <w:r>
-        <w:rPr>
-          <w:lang w:val="en-US"/>
-        </w:rPr>
-        <w:t>STYLISH</w:t>
-      </w:r>
-      <w:r>
-        <w:t xml:space="preserve">, </w:t>
-      </w:r>
-      <w:r>
-        <w:rPr>
-          <w:lang w:val="en-US"/>
-        </w:rPr>
-        <w:t>PLAIN</w:t>
-      </w:r>
-      <w:r>
-        <w:t xml:space="preserve"> </w:t>
-      </w:r>
-      <w:r>
-        <w:t xml:space="preserve">и </w:t>
-      </w:r>
-      <w:r>
-        <w:rPr>
-          <w:lang w:val="en-US"/>
-        </w:rPr>
-        <w:t>JSON</w:t>
-      </w:r>
-      <w:r>
-        <w:t xml:space="preserve"> был присвоен соответствующий метод форматирования.</w:t>
-      </w:r>
-    </w:p>
-    <w:p>
-      <w:pPr>
-        <w:pStyle w:val="a3"/>
-        <w:ind w:left="360"/>
-      </w:pPr>
-    </w:p>
-    <w:p>
-      <w:pPr>
-        <w:pStyle w:val="a3"/>
-        <w:ind w:left="360"/>
-      </w:pPr>
-      <w:r>
-        <w:t>В идеале можно было бы прийти к двумерному массиву такого рода обработчиков, но это заняло бы еще какое-то время. А я, кажется, слишком увлекся этой задачей и изрядно отстал от графика. )</w:t>
-      </w:r>
-    </w:p>
-    <w:p>
-      <w:pPr>
-        <w:pStyle w:val="a3"/>
-        <w:ind w:left="360"/>
-      </w:pPr>
-    </w:p>
-    <w:p>
-      <w:pPr>
-        <w:pStyle w:val="a3"/>
-        <w:ind w:left="360"/>
-      </w:pPr>
-      <w:r>
-        <w:t xml:space="preserve">И в качестве иллюстрации ограничения диапазона в класс </w:t>
-      </w:r>
-      <w:r>
-        <w:rPr>
-          <w:lang w:val="en-US"/>
-        </w:rPr>
-        <w:t>Parser</w:t>
-      </w:r>
-      <w:r>
-        <w:t xml:space="preserve"> </w:t>
-      </w:r>
-      <w:r>
-        <w:t xml:space="preserve">вместо строковых констант с именами поддерживаемых расширений было добавлено перечисление </w:t>
-      </w:r>
-      <w:r>
-        <w:rPr>
-          <w:lang w:val="en-US"/>
-        </w:rPr>
-        <w:t>Filetypes</w:t>
-      </w:r>
-      <w:r>
-        <w:t>.</w:t>
-      </w:r>
-      <w:r>
-        <w:t xml:space="preserve"> Каждый элемент этого класса генерирует парсер определенного типа, что вроде бы соответствует концепции «фабрики», указанной в описании к одному из шагов проекта. Но тут я могу ошибаться.</w:t>
+        <w:t xml:space="preserve"> Каждый элемент этого класса генерирует </w:t>
+      </w:r>
+      <w:proofErr w:type="spellStart"/>
+      <w:r>
+        <w:t>парсер</w:t>
+      </w:r>
+      <w:proofErr w:type="spellEnd"/>
+      <w:r>
+        <w:t xml:space="preserve"> определенного типа, что вроде бы соответствует концепции «фабрики», указанной в описании к одному из шагов проекта. Но тут я могу ошибаться.</w:t>
       </w:r>
     </w:p>
     <w:p>
@@ -1812,265 +2234,250 @@
         <w:pStyle w:val="a3"/>
         <w:ind w:left="360"/>
         <w:jc w:val="center"/>
+      </w:pPr>
+      <w:r>
         <w:rPr>
           <w:b/>
           <w:u w:val="single"/>
         </w:rPr>
-      </w:pPr>
-      <w:r>
+        <w:t>Выводы</w:t>
+      </w:r>
+    </w:p>
+    <w:p>
+      <w:pPr>
+        <w:pStyle w:val="a3"/>
+        <w:ind w:left="360"/>
+      </w:pPr>
+    </w:p>
+    <w:p>
+      <w:pPr>
+        <w:pStyle w:val="a3"/>
+        <w:ind w:left="360"/>
+        <w:rPr>
+          <w:lang w:val="en-US"/>
+        </w:rPr>
+      </w:pPr>
+      <w:r>
+        <w:t>«+»:</w:t>
+      </w:r>
+    </w:p>
+    <w:p>
+      <w:pPr>
+        <w:pStyle w:val="a3"/>
+        <w:ind w:left="360"/>
+      </w:pPr>
+      <w:r>
+        <w:t xml:space="preserve">- за счет использования </w:t>
+      </w:r>
+      <w:proofErr w:type="spellStart"/>
+      <w:r>
+        <w:rPr>
+          <w:lang w:val="en-US"/>
+        </w:rPr>
+        <w:t>enum</w:t>
+      </w:r>
+      <w:proofErr w:type="spellEnd"/>
+      <w:r>
+        <w:t xml:space="preserve"> </w:t>
+      </w:r>
+      <w:r>
+        <w:t>вместо строковых констант исключается возможность использования каких-то не</w:t>
+      </w:r>
+      <w:r>
+        <w:t>допустимых/посторонних значений;</w:t>
+      </w:r>
+    </w:p>
+    <w:p>
+      <w:pPr>
+        <w:pStyle w:val="a3"/>
+        <w:ind w:left="360"/>
+      </w:pPr>
+      <w:r>
+        <w:t xml:space="preserve">- </w:t>
+      </w:r>
+      <w:r>
+        <w:t xml:space="preserve">также мне понравилось использование метода </w:t>
+      </w:r>
+      <w:proofErr w:type="spellStart"/>
+      <w:r>
+        <w:rPr>
+          <w:lang w:val="en-US"/>
+        </w:rPr>
+        <w:t>valueOf</w:t>
+      </w:r>
+      <w:proofErr w:type="spellEnd"/>
+      <w:r>
+        <w:t xml:space="preserve"> </w:t>
+      </w:r>
+      <w:r>
+        <w:t xml:space="preserve">для проверки вхождения значения в </w:t>
+      </w:r>
+      <w:proofErr w:type="spellStart"/>
+      <w:r>
+        <w:rPr>
+          <w:lang w:val="en-US"/>
+        </w:rPr>
+        <w:t>enum</w:t>
+      </w:r>
+      <w:proofErr w:type="spellEnd"/>
+      <w:r>
+        <w:t xml:space="preserve">, </w:t>
+      </w:r>
+      <w:r>
+        <w:t>это делает код лаконичнее.</w:t>
+      </w:r>
+    </w:p>
+    <w:p>
+      <w:pPr>
+        <w:pStyle w:val="a3"/>
+        <w:ind w:left="360"/>
+      </w:pPr>
+      <w:r>
+        <w:t>- был увеличен уровень атомарности кода за сет более тщательного разбиения на модули.</w:t>
+      </w:r>
+    </w:p>
+    <w:p>
+      <w:pPr>
+        <w:pStyle w:val="a3"/>
+        <w:ind w:left="360"/>
+      </w:pPr>
+    </w:p>
+    <w:p>
+      <w:pPr>
+        <w:pStyle w:val="a3"/>
+        <w:ind w:left="360"/>
+      </w:pPr>
+      <w:r>
+        <w:t>«-»:</w:t>
+      </w:r>
+    </w:p>
+    <w:p>
+      <w:pPr>
+        <w:pStyle w:val="a3"/>
+        <w:ind w:left="360"/>
+      </w:pPr>
+      <w:r>
+        <w:t xml:space="preserve">- </w:t>
+      </w:r>
+      <w:r>
+        <w:t xml:space="preserve">атомарность стала и минусом, так как </w:t>
+      </w:r>
+      <w:r>
+        <w:t>увеличение модульности кода приводит к усложнению понимания его структуры и, следовательно, дальнейшей поддержки и сопровождения;</w:t>
+      </w:r>
+    </w:p>
+    <w:p>
+      <w:pPr>
+        <w:pStyle w:val="a3"/>
+        <w:ind w:left="360"/>
+      </w:pPr>
+      <w:r>
+        <w:t xml:space="preserve">- в модуле </w:t>
+      </w:r>
+      <w:r>
+        <w:rPr>
+          <w:lang w:val="en-US"/>
+        </w:rPr>
+        <w:t>Plain</w:t>
+      </w:r>
+      <w:r>
+        <w:t xml:space="preserve"> в предыдущей версии статус </w:t>
+      </w:r>
+      <w:r>
+        <w:rPr>
+          <w:lang w:val="en-US"/>
+        </w:rPr>
+        <w:t>UNCHANGED</w:t>
+      </w:r>
+      <w:r>
+        <w:t xml:space="preserve"> </w:t>
+      </w:r>
+      <w:r>
+        <w:t xml:space="preserve">никак не обрабатывался. В новой версии из-за обязательной реализации метода </w:t>
+      </w:r>
+      <w:proofErr w:type="spellStart"/>
+      <w:r>
+        <w:rPr>
+          <w:lang w:val="en-US"/>
+        </w:rPr>
+        <w:t>buildUnchanged</w:t>
+      </w:r>
+      <w:proofErr w:type="spellEnd"/>
+      <w:r>
+        <w:t xml:space="preserve"> </w:t>
+      </w:r>
+      <w:r>
+        <w:t>пришлось</w:t>
+      </w:r>
+      <w:r>
+        <w:t xml:space="preserve"> возвращать в ней пустую строку и, соответственно,</w:t>
+      </w:r>
+      <w:r>
+        <w:t xml:space="preserve"> использовать «костыль» для </w:t>
+      </w:r>
+      <w:r>
+        <w:t>проверки наличия пустых строк в отчете (</w:t>
+      </w:r>
+      <w:proofErr w:type="spellStart"/>
+      <w:r>
+        <w:rPr>
+          <w:lang w:val="en-US"/>
+        </w:rPr>
+        <w:t>CommonBuilder</w:t>
+      </w:r>
+      <w:proofErr w:type="spellEnd"/>
+      <w:r>
+        <w:t>.</w:t>
+      </w:r>
+      <w:r>
+        <w:rPr>
+          <w:lang w:val="en-US"/>
+        </w:rPr>
+        <w:t>java</w:t>
+      </w:r>
+      <w:r>
+        <w:t>, 18</w:t>
+      </w:r>
+      <w:r>
+        <w:t>).</w:t>
+      </w:r>
+    </w:p>
+    <w:p>
+      <w:pPr>
+        <w:pStyle w:val="a3"/>
+        <w:ind w:left="360"/>
+      </w:pPr>
+    </w:p>
+    <w:p>
+      <w:pPr>
+        <w:pStyle w:val="a3"/>
+        <w:ind w:left="360"/>
+      </w:pPr>
+      <w:r>
+        <w:t xml:space="preserve">То есть с моей точки зрения минусы все же перевешивают плюсы, поэтому предложенный мной вариант реализации не является оптимальным. </w:t>
+      </w:r>
+    </w:p>
+    <w:p>
+      <w:pPr>
+        <w:pStyle w:val="a3"/>
+        <w:ind w:left="360"/>
+      </w:pPr>
+    </w:p>
+    <w:p>
+      <w:pPr>
+        <w:pStyle w:val="a3"/>
+        <w:ind w:left="360"/>
+        <w:jc w:val="center"/>
         <w:rPr>
           <w:b/>
           <w:u w:val="single"/>
         </w:rPr>
-        <w:t>Выводы</w:t>
-      </w:r>
-    </w:p>
-    <w:p>
-      <w:pPr>
-        <w:pStyle w:val="a3"/>
-        <w:ind w:left="360"/>
-      </w:pPr>
-      <w:r>
-        <w:t xml:space="preserve">Собственно, по итогам данной работы у меня есть такие вопрос: </w:t>
-      </w:r>
-    </w:p>
-    <w:p>
-      <w:pPr>
-        <w:pStyle w:val="a3"/>
-        <w:ind w:left="360"/>
-      </w:pPr>
-    </w:p>
-    <w:p>
-      <w:pPr>
-        <w:pStyle w:val="a3"/>
-        <w:ind w:left="360"/>
-      </w:pPr>
-      <w:r>
-        <w:t>Со своей стороны я вижу это следующим образом.</w:t>
-      </w:r>
-    </w:p>
-    <w:p>
-      <w:pPr>
-        <w:pStyle w:val="a3"/>
-        <w:ind w:left="360"/>
-      </w:pPr>
-    </w:p>
-    <w:p>
-      <w:pPr>
-        <w:pStyle w:val="a3"/>
-        <w:ind w:left="360"/>
-      </w:pPr>
-      <w:r>
-        <w:t>«+»:</w:t>
-      </w:r>
-    </w:p>
-    <w:p>
-      <w:pPr>
-        <w:pStyle w:val="a3"/>
-        <w:ind w:left="360"/>
-      </w:pPr>
-      <w:r>
-        <w:t xml:space="preserve">- за счет использования </w:t>
-      </w:r>
-      <w:r>
-        <w:rPr>
-          <w:lang w:val="en-US"/>
-        </w:rPr>
-        <w:t>enum</w:t>
-      </w:r>
-      <w:r>
-        <w:t xml:space="preserve"> </w:t>
-      </w:r>
-      <w:r>
-        <w:t>вместо строковых констант исключается возможность использования каких-то не</w:t>
-      </w:r>
-      <w:r>
-        <w:t>допустимых/посторонних значений;</w:t>
-      </w:r>
-    </w:p>
-    <w:p>
-      <w:pPr>
-        <w:pStyle w:val="a3"/>
-        <w:ind w:left="360"/>
-      </w:pPr>
-      <w:r>
-        <w:t xml:space="preserve">- </w:t>
-      </w:r>
-      <w:r>
-        <w:t xml:space="preserve">также мне понравилось использование метода </w:t>
-      </w:r>
-      <w:r>
-        <w:rPr>
-          <w:lang w:val="en-US"/>
-        </w:rPr>
-        <w:t>valueOf</w:t>
-      </w:r>
-      <w:r>
-        <w:t xml:space="preserve"> </w:t>
-      </w:r>
-      <w:r>
-        <w:t xml:space="preserve">для проверки вхождения значения в </w:t>
-      </w:r>
-      <w:r>
-        <w:rPr>
-          <w:lang w:val="en-US"/>
-        </w:rPr>
-        <w:t>enum</w:t>
-      </w:r>
-      <w:r>
-        <w:t xml:space="preserve">, </w:t>
-      </w:r>
-      <w:r>
-        <w:t>это делает код лаконичнее.</w:t>
-      </w:r>
-    </w:p>
-    <w:p>
-      <w:pPr>
-        <w:pStyle w:val="a3"/>
-        <w:ind w:left="360"/>
-      </w:pPr>
-      <w:r>
-        <w:t>- был увеличен уровень атомарности кода за сет более тщательного разбиения на модули.</w:t>
-      </w:r>
-    </w:p>
-    <w:p>
-      <w:pPr>
-        <w:pStyle w:val="a3"/>
-        <w:ind w:left="360"/>
-      </w:pPr>
-    </w:p>
-    <w:p>
-      <w:pPr>
-        <w:pStyle w:val="a3"/>
-        <w:ind w:left="360"/>
-      </w:pPr>
-      <w:r>
-        <w:t>«-»:</w:t>
-      </w:r>
-    </w:p>
-    <w:p>
-      <w:pPr>
-        <w:pStyle w:val="a3"/>
-        <w:ind w:left="360"/>
-      </w:pPr>
-      <w:r>
-        <w:t xml:space="preserve">- </w:t>
-      </w:r>
-      <w:r>
-        <w:t xml:space="preserve">атомарность стала и минусом, так как </w:t>
-      </w:r>
-      <w:r>
-        <w:t>увеличение модульности кода приводит к усложнению понимания его структуры и, следовательно, дальнейшей поддержки и сопровождения;</w:t>
-      </w:r>
-    </w:p>
-    <w:p>
-      <w:pPr>
-        <w:pStyle w:val="a3"/>
-        <w:ind w:left="360"/>
-      </w:pPr>
-      <w:r>
-        <w:t xml:space="preserve">- в модуле </w:t>
-      </w:r>
-      <w:r>
-        <w:rPr>
-          <w:lang w:val="en-US"/>
-        </w:rPr>
-        <w:t>Plain</w:t>
-      </w:r>
-      <w:r>
-        <w:t xml:space="preserve"> в предыдущей версии статус </w:t>
-      </w:r>
-      <w:r>
-        <w:rPr>
-          <w:lang w:val="en-US"/>
-        </w:rPr>
-        <w:t>UNCHANGED</w:t>
-      </w:r>
-      <w:r>
-        <w:t xml:space="preserve"> </w:t>
-      </w:r>
-      <w:r>
-        <w:t xml:space="preserve">никак не обрабатывался. В новой версии из-за обязательной реализации метода </w:t>
-      </w:r>
-      <w:r>
-        <w:rPr>
-          <w:lang w:val="en-US"/>
-        </w:rPr>
-        <w:t>buildUnchanged</w:t>
-      </w:r>
-      <w:r>
-        <w:t xml:space="preserve"> </w:t>
-      </w:r>
-      <w:r>
-        <w:t>пришлось</w:t>
-      </w:r>
-      <w:r>
-        <w:t xml:space="preserve"> возвращать в ней пустую строку и, соответственно,</w:t>
-      </w:r>
-      <w:r>
-        <w:t xml:space="preserve"> использовать «костыль» для </w:t>
-      </w:r>
-      <w:r>
-        <w:t>проверки наличия пустых строк в отчете (</w:t>
-      </w:r>
-      <w:r>
-        <w:rPr>
-          <w:lang w:val="en-US"/>
-        </w:rPr>
-        <w:t>CommonBuilder</w:t>
-      </w:r>
-      <w:r>
-        <w:t>.</w:t>
-      </w:r>
-      <w:r>
-        <w:rPr>
-          <w:lang w:val="en-US"/>
-        </w:rPr>
-        <w:t>java</w:t>
-      </w:r>
-      <w:r>
-        <w:t>, 18</w:t>
-      </w:r>
-      <w:r>
-        <w:t>).</w:t>
-      </w:r>
-    </w:p>
-    <w:p>
-      <w:pPr>
-        <w:pStyle w:val="a3"/>
-        <w:ind w:left="360"/>
-      </w:pPr>
-    </w:p>
-    <w:p>
-      <w:pPr>
-        <w:pStyle w:val="a3"/>
-        <w:ind w:left="360"/>
-      </w:pPr>
-      <w:r>
-        <w:t xml:space="preserve">То есть с моей точки зрения минусы все же перевешивают плюсы, поэтому предложенный мной вариант реализации не является оптимальным. </w:t>
-      </w:r>
-    </w:p>
-    <w:p>
-      <w:pPr>
-        <w:pStyle w:val="a3"/>
-        <w:ind w:left="360"/>
-      </w:pPr>
-    </w:p>
-    <w:p>
-      <w:pPr>
-        <w:pStyle w:val="a3"/>
-        <w:ind w:left="360"/>
-        <w:jc w:val="center"/>
+      </w:pPr>
+      <w:r>
         <w:rPr>
           <w:b/>
           <w:u w:val="single"/>
         </w:rPr>
-      </w:pPr>
-      <w:r>
-        <w:rPr>
-          <w:b/>
-          <w:u w:val="single"/>
-        </w:rPr>
         <w:t>Вопросы</w:t>
       </w:r>
     </w:p>
@@ -2085,8 +2492,6 @@
       <w:r>
         <w:t xml:space="preserve"> сделали бы код более понятным?</w:t>
       </w:r>
-      <w:bookmarkStart w:id="0" w:name="_GoBack"/>
-      <w:bookmarkEnd w:id="0"/>
     </w:p>
     <w:p>
       <w:pPr>
@@ -2099,12 +2504,14 @@
       <w:r>
         <w:t xml:space="preserve"> </w:t>
       </w:r>
+      <w:proofErr w:type="spellStart"/>
       <w:r>
         <w:rPr>
           <w:lang w:val="en-US"/>
         </w:rPr>
         <w:t>enum</w:t>
       </w:r>
+      <w:proofErr w:type="spellEnd"/>
       <w:r>
         <w:t xml:space="preserve"> </w:t>
       </w:r>
@@ -2121,25 +2528,23 @@
         <w:ind w:left="360"/>
       </w:pPr>
       <w:r>
-        <w:t xml:space="preserve">3. Имеет </w:t>
-      </w:r>
-      <w:r>
-        <w:t xml:space="preserve">ли смысл использование </w:t>
-      </w:r>
-      <w:r>
-        <w:t xml:space="preserve">связки </w:t>
-      </w:r>
+        <w:t xml:space="preserve">3. Имеет ли смысл использование связки </w:t>
+      </w:r>
+      <w:proofErr w:type="spellStart"/>
       <w:r>
         <w:rPr>
           <w:lang w:val="en-US"/>
         </w:rPr>
         <w:t>enum</w:t>
       </w:r>
-      <w:r>
-        <w:t>+</w:t>
-      </w:r>
-      <w:r>
-        <w:t xml:space="preserve">(создание массива ссылок на функции) </w:t>
+      <w:proofErr w:type="spellEnd"/>
+      <w:proofErr w:type="gramStart"/>
+      <w:r>
+        <w:t>+(</w:t>
+      </w:r>
+      <w:proofErr w:type="gramEnd"/>
+      <w:r>
+        <w:t xml:space="preserve">создание массива ссылок на функции) </w:t>
       </w:r>
       <w:r>
         <w:t xml:space="preserve"> </w:t>

</xml_diff>